<commit_message>
Start Week 3 for EDX UCSD, work more on Udacity Data Analysis, work more on Udemy Data Science AZ
</commit_message>
<xml_diff>
--- a/DataScience/UdemyDataScienceAZ/DataPrep.docx
+++ b/DataScience/UdemyDataScienceAZ/DataPrep.docx
@@ -179,6 +179,7 @@
           <w:ilvl w:val="0"/>
           <w:numId w:val="0"/>
         </w:numPr>
+        <w:ind w:firstLine="360"/>
       </w:pPr>
       <w:r>
         <w:rPr>
@@ -186,8 +187,8 @@
         </w:rPr>
         <w:drawing>
           <wp:inline distT="0" distB="0" distL="0" distR="0" wp14:anchorId="174BB900" wp14:editId="30CFBF5E">
-            <wp:extent cx="6408420" cy="3235020"/>
-            <wp:effectExtent l="0" t="0" r="0" b="3810"/>
+            <wp:extent cx="5310485" cy="2680774"/>
+            <wp:effectExtent l="0" t="0" r="5080" b="5715"/>
             <wp:docPr id="1" name="Picture 1"/>
             <wp:cNvGraphicFramePr>
               <a:graphicFrameLocks xmlns:a="http://schemas.openxmlformats.org/drawingml/2006/main" noChangeAspect="1"/>
@@ -208,7 +209,7 @@
                   <pic:spPr>
                     <a:xfrm>
                       <a:off x="0" y="0"/>
-                      <a:ext cx="6418203" cy="3239959"/>
+                      <a:ext cx="5333137" cy="2692209"/>
                     </a:xfrm>
                     <a:prstGeom prst="rect">
                       <a:avLst/>
@@ -268,18 +269,16 @@
           <w:ilvl w:val="0"/>
           <w:numId w:val="0"/>
         </w:numPr>
-        <w:ind w:firstLine="720"/>
-      </w:pPr>
-      <w:bookmarkStart w:id="0" w:name="_GoBack"/>
-      <w:bookmarkEnd w:id="0"/>
+        <w:ind w:left="720" w:firstLine="720"/>
+      </w:pPr>
       <w:r>
         <w:rPr>
           <w:noProof/>
         </w:rPr>
         <w:drawing>
           <wp:inline distT="0" distB="0" distL="0" distR="0" wp14:anchorId="7238E25A" wp14:editId="06224873">
-            <wp:extent cx="4450080" cy="944691"/>
-            <wp:effectExtent l="0" t="0" r="0" b="8255"/>
+            <wp:extent cx="3800280" cy="806747"/>
+            <wp:effectExtent l="0" t="0" r="0" b="0"/>
             <wp:docPr id="3" name="Picture 3"/>
             <wp:cNvGraphicFramePr>
               <a:graphicFrameLocks xmlns:a="http://schemas.openxmlformats.org/drawingml/2006/main" noChangeAspect="1"/>
@@ -300,7 +299,7 @@
                   <pic:spPr>
                     <a:xfrm>
                       <a:off x="0" y="0"/>
-                      <a:ext cx="4511418" cy="957712"/>
+                      <a:ext cx="3876672" cy="822964"/>
                     </a:xfrm>
                     <a:prstGeom prst="rect">
                       <a:avLst/>
@@ -312,6 +311,224 @@
           </wp:inline>
         </w:drawing>
       </w:r>
+    </w:p>
+    <w:p>
+      <w:pPr>
+        <w:pStyle w:val="ListBullet"/>
+        <w:numPr>
+          <w:ilvl w:val="0"/>
+          <w:numId w:val="0"/>
+        </w:numPr>
+        <w:ind w:firstLine="720"/>
+      </w:pPr>
+    </w:p>
+    <w:p>
+      <w:pPr>
+        <w:pStyle w:val="ListBullet"/>
+        <w:rPr>
+          <w:u w:val="single"/>
+        </w:rPr>
+      </w:pPr>
+      <w:r>
+        <w:rPr>
+          <w:u w:val="single"/>
+        </w:rPr>
+        <w:t>File Structure Template</w:t>
+      </w:r>
+    </w:p>
+    <w:p>
+      <w:pPr>
+        <w:pStyle w:val="ListBullet"/>
+        <w:numPr>
+          <w:ilvl w:val="0"/>
+          <w:numId w:val="0"/>
+        </w:numPr>
+        <w:ind w:left="1080"/>
+      </w:pPr>
+      <w:r>
+        <w:rPr>
+          <w:noProof/>
+        </w:rPr>
+        <w:drawing>
+          <wp:inline distT="0" distB="0" distL="0" distR="0" wp14:anchorId="35714F24" wp14:editId="5E07EE54">
+            <wp:extent cx="3448159" cy="1211689"/>
+            <wp:effectExtent l="0" t="0" r="0" b="7620"/>
+            <wp:docPr id="2" name="Picture 2"/>
+            <wp:cNvGraphicFramePr>
+              <a:graphicFrameLocks xmlns:a="http://schemas.openxmlformats.org/drawingml/2006/main" noChangeAspect="1"/>
+            </wp:cNvGraphicFramePr>
+            <a:graphic xmlns:a="http://schemas.openxmlformats.org/drawingml/2006/main">
+              <a:graphicData uri="http://schemas.openxmlformats.org/drawingml/2006/picture">
+                <pic:pic xmlns:pic="http://schemas.openxmlformats.org/drawingml/2006/picture">
+                  <pic:nvPicPr>
+                    <pic:cNvPr id="1" name=""/>
+                    <pic:cNvPicPr/>
+                  </pic:nvPicPr>
+                  <pic:blipFill>
+                    <a:blip r:embed="rId7"/>
+                    <a:stretch>
+                      <a:fillRect/>
+                    </a:stretch>
+                  </pic:blipFill>
+                  <pic:spPr>
+                    <a:xfrm>
+                      <a:off x="0" y="0"/>
+                      <a:ext cx="3503943" cy="1231292"/>
+                    </a:xfrm>
+                    <a:prstGeom prst="rect">
+                      <a:avLst/>
+                    </a:prstGeom>
+                  </pic:spPr>
+                </pic:pic>
+              </a:graphicData>
+            </a:graphic>
+          </wp:inline>
+        </w:drawing>
+      </w:r>
+    </w:p>
+    <w:p>
+      <w:pPr>
+        <w:pStyle w:val="ListBullet"/>
+        <w:tabs>
+          <w:tab w:val="clear" w:pos="360"/>
+          <w:tab w:val="num" w:pos="1080"/>
+        </w:tabs>
+        <w:ind w:left="1080"/>
+      </w:pPr>
+      <w:r>
+        <w:rPr>
+          <w:u w:val="single"/>
+        </w:rPr>
+        <w:t>Original Data</w:t>
+      </w:r>
+      <w:r>
+        <w:t xml:space="preserve"> </w:t>
+      </w:r>
+      <w:r>
+        <w:sym w:font="Wingdings" w:char="F0E0"/>
+      </w:r>
+      <w:r>
+        <w:t xml:space="preserve"> from source systems (don't modify any data in this folder)</w:t>
+      </w:r>
+    </w:p>
+    <w:p>
+      <w:pPr>
+        <w:pStyle w:val="ListBullet"/>
+        <w:tabs>
+          <w:tab w:val="clear" w:pos="360"/>
+          <w:tab w:val="num" w:pos="1080"/>
+        </w:tabs>
+        <w:ind w:left="1080"/>
+      </w:pPr>
+      <w:r>
+        <w:rPr>
+          <w:u w:val="single"/>
+        </w:rPr>
+        <w:lastRenderedPageBreak/>
+        <w:t xml:space="preserve">Prepared Data </w:t>
+      </w:r>
+      <w:r>
+        <w:sym w:font="Wingdings" w:char="F0E0"/>
+      </w:r>
+      <w:r>
+        <w:t xml:space="preserve"> Any modifications done to original/raw data, including cleaning</w:t>
+      </w:r>
+    </w:p>
+    <w:p>
+      <w:pPr>
+        <w:pStyle w:val="ListBullet"/>
+        <w:tabs>
+          <w:tab w:val="clear" w:pos="360"/>
+          <w:tab w:val="num" w:pos="1080"/>
+        </w:tabs>
+        <w:ind w:left="1080"/>
+      </w:pPr>
+      <w:r>
+        <w:rPr>
+          <w:u w:val="single"/>
+        </w:rPr>
+        <w:t xml:space="preserve">Uploaded Data </w:t>
+      </w:r>
+      <w:r>
+        <w:sym w:font="Wingdings" w:char="F0E0"/>
+      </w:r>
+      <w:r>
+        <w:t xml:space="preserve"> a temporary stop for the data w/ subfolders for upload dates</w:t>
+      </w:r>
+    </w:p>
+    <w:p>
+      <w:pPr>
+        <w:pStyle w:val="ListBullet"/>
+        <w:tabs>
+          <w:tab w:val="clear" w:pos="360"/>
+          <w:tab w:val="num" w:pos="1080"/>
+        </w:tabs>
+        <w:ind w:left="1080"/>
+      </w:pPr>
+      <w:r>
+        <w:rPr>
+          <w:u w:val="single"/>
+        </w:rPr>
+        <w:t>Analysis</w:t>
+      </w:r>
+      <w:r>
+        <w:t xml:space="preserve"> </w:t>
+      </w:r>
+      <w:r>
+        <w:sym w:font="Wingdings" w:char="F0E0"/>
+      </w:r>
+      <w:r>
+        <w:t xml:space="preserve"> Analystics code/scripts/investigaions, etc.</w:t>
+      </w:r>
+    </w:p>
+    <w:p>
+      <w:pPr>
+        <w:pStyle w:val="ListBullet"/>
+        <w:tabs>
+          <w:tab w:val="clear" w:pos="360"/>
+          <w:tab w:val="num" w:pos="1080"/>
+        </w:tabs>
+        <w:ind w:left="1080"/>
+      </w:pPr>
+      <w:r>
+        <w:rPr>
+          <w:u w:val="single"/>
+        </w:rPr>
+        <w:t>Insights</w:t>
+      </w:r>
+      <w:r>
+        <w:t xml:space="preserve"> </w:t>
+      </w:r>
+      <w:r>
+        <w:sym w:font="Wingdings" w:char="F0E0"/>
+      </w:r>
+      <w:r>
+        <w:t xml:space="preserve"> Visualizations, comments, documents, etc.</w:t>
+      </w:r>
+    </w:p>
+    <w:p>
+      <w:pPr>
+        <w:pStyle w:val="ListBullet"/>
+        <w:tabs>
+          <w:tab w:val="clear" w:pos="360"/>
+          <w:tab w:val="num" w:pos="1080"/>
+        </w:tabs>
+        <w:ind w:left="1080"/>
+      </w:pPr>
+      <w:r>
+        <w:rPr>
+          <w:u w:val="single"/>
+        </w:rPr>
+        <w:t xml:space="preserve">Final </w:t>
+      </w:r>
+      <w:r>
+        <w:sym w:font="Wingdings" w:char="F0E0"/>
+      </w:r>
+      <w:r>
+        <w:t xml:space="preserve"> Final reports + presentation</w:t>
+      </w:r>
+      <w:bookmarkStart w:id="0" w:name="_GoBack"/>
+      <w:bookmarkEnd w:id="0"/>
     </w:p>
     <w:sectPr>
       <w:pgSz w:w="12240" w:h="15840"/>

</xml_diff>